<commit_message>
Incorporated there_are_marital_children; removed docket number suffix
</commit_message>
<xml_diff>
--- a/docassemble/MLHDivorceAndCustody/data/templates/notice_of_hearing.docx
+++ b/docassemble/MLHDivorceAndCustody/data/templates/notice_of_hearing.docx
@@ -493,36 +493,6 @@
               </w:rPr>
               <w:t>{% endif %}</w:t>
             </w:r>
-            <w:r>
-              <w:rPr>
-                <w:rFonts w:ascii="Times New Roman" w:hAnsi="Times New Roman" w:cs="Times New Roman"/>
-                <w:b/>
-                <w:bCs/>
-                <w:sz w:val="22"/>
-                <w:szCs w:val="22"/>
-              </w:rPr>
-              <w:t>{{ #</w:t>
-            </w:r>
-            <w:r>
-              <w:rPr>
-                <w:rFonts w:ascii="Times New Roman" w:hAnsi="Times New Roman" w:cs="Times New Roman"/>
-                <w:b/>
-                <w:bCs/>
-                <w:sz w:val="22"/>
-                <w:szCs w:val="22"/>
-              </w:rPr>
-              <w:t>#</w:t>
-            </w:r>
-            <w:r>
-              <w:rPr>
-                <w:rFonts w:ascii="Times New Roman" w:hAnsi="Times New Roman" w:cs="Times New Roman"/>
-                <w:b/>
-                <w:bCs/>
-                <w:sz w:val="22"/>
-                <w:szCs w:val="22"/>
-              </w:rPr>
-              <w:t>placeholder docket number suffix## }}</w:t>
-            </w:r>
           </w:p>
           <w:p>
             <w:pPr>
@@ -622,25 +592,7 @@
           <w:szCs w:val="22"/>
           <w:highlight w:val="magenta"/>
         </w:rPr>
-        <w:t xml:space="preserve">{%p if </w:t>
-      </w:r>
-      <w:r>
-        <w:rPr>
-          <w:rFonts w:ascii="Times New Roman" w:hAnsi="Times New Roman" w:cs="Times New Roman"/>
-          <w:sz w:val="22"/>
-          <w:szCs w:val="22"/>
-          <w:highlight w:val="magenta"/>
-        </w:rPr>
-        <w:t>case_label == “divorce”</w:t>
-      </w:r>
-      <w:r>
-        <w:rPr>
-          <w:rFonts w:ascii="Times New Roman" w:hAnsi="Times New Roman" w:cs="Times New Roman"/>
-          <w:sz w:val="22"/>
-          <w:szCs w:val="22"/>
-          <w:highlight w:val="magenta"/>
-        </w:rPr>
-        <w:t xml:space="preserve"> %}</w:t>
+        <w:t>{%p if case_label == “divorce” %}</w:t>
       </w:r>
     </w:p>
     <w:p>
@@ -659,25 +611,7 @@
           <w:szCs w:val="22"/>
           <w:highlight w:val="green"/>
         </w:rPr>
-        <w:t>{%</w:t>
-      </w:r>
-      <w:r>
-        <w:rPr>
-          <w:rFonts w:ascii="Times New Roman" w:hAnsi="Times New Roman" w:cs="Times New Roman"/>
-          <w:sz w:val="22"/>
-          <w:szCs w:val="22"/>
-          <w:highlight w:val="green"/>
-        </w:rPr>
-        <w:t>p</w:t>
-      </w:r>
-      <w:r>
-        <w:rPr>
-          <w:rFonts w:ascii="Times New Roman" w:hAnsi="Times New Roman" w:cs="Times New Roman"/>
-          <w:sz w:val="22"/>
-          <w:szCs w:val="22"/>
-          <w:highlight w:val="green"/>
-        </w:rPr>
-        <w:t xml:space="preserve"> if ##placeholder for motion variable## %}</w:t>
+        <w:t>{%p if ##placeholder for motion variable## %}</w:t>
       </w:r>
     </w:p>
     <w:p>
@@ -1250,7 +1184,7 @@
           <w:szCs w:val="22"/>
           <w:highlight w:val="yellow"/>
         </w:rPr>
-        <w:t>{% if children | length &gt; 0</w:t>
+        <w:t xml:space="preserve">{% if </w:t>
       </w:r>
       <w:r>
         <w:rPr>
@@ -1259,6 +1193,15 @@
           <w:szCs w:val="22"/>
           <w:highlight w:val="yellow"/>
         </w:rPr>
+        <w:t>there_are_marital_children</w:t>
+      </w:r>
+      <w:r>
+        <w:rPr>
+          <w:rFonts w:ascii="Times New Roman" w:hAnsi="Times New Roman" w:cs="Times New Roman"/>
+          <w:sz w:val="22"/>
+          <w:szCs w:val="22"/>
+          <w:highlight w:val="yellow"/>
+        </w:rPr>
         <w:t xml:space="preserve"> </w:t>
       </w:r>
       <w:r>
@@ -1302,7 +1245,7 @@
           <w:szCs w:val="22"/>
           <w:highlight w:val="yellow"/>
         </w:rPr>
-        <w:t>else</w:t>
+        <w:t xml:space="preserve">else </w:t>
       </w:r>
       <w:r>
         <w:rPr>
@@ -1311,7 +1254,15 @@
           <w:szCs w:val="22"/>
           <w:highlight w:val="yellow"/>
         </w:rPr>
-        <w:t xml:space="preserve"> </w:t>
+        <w:t>%}</w:t>
+      </w:r>
+      <w:r>
+        <w:rPr>
+          <w:rFonts w:ascii="Times New Roman" w:hAnsi="Times New Roman" w:cs="Times New Roman"/>
+          <w:sz w:val="22"/>
+          <w:szCs w:val="22"/>
+        </w:rPr>
+        <w:t>and (3) a proposed Judgment of Divorce</w:t>
       </w:r>
       <w:r>
         <w:rPr>
@@ -1320,6 +1271,24 @@
           <w:szCs w:val="22"/>
           <w:highlight w:val="yellow"/>
         </w:rPr>
+        <w:t xml:space="preserve">{% </w:t>
+      </w:r>
+      <w:r>
+        <w:rPr>
+          <w:rFonts w:ascii="Times New Roman" w:hAnsi="Times New Roman" w:cs="Times New Roman"/>
+          <w:sz w:val="22"/>
+          <w:szCs w:val="22"/>
+          <w:highlight w:val="yellow"/>
+        </w:rPr>
+        <w:t xml:space="preserve">endif </w:t>
+      </w:r>
+      <w:r>
+        <w:rPr>
+          <w:rFonts w:ascii="Times New Roman" w:hAnsi="Times New Roman" w:cs="Times New Roman"/>
+          <w:sz w:val="22"/>
+          <w:szCs w:val="22"/>
+          <w:highlight w:val="yellow"/>
+        </w:rPr>
         <w:t>%}</w:t>
       </w:r>
       <w:r>
@@ -1328,7 +1297,71 @@
           <w:sz w:val="22"/>
           <w:szCs w:val="22"/>
         </w:rPr>
-        <w:t>and (3) a proposed Judgment of Divorce</w:t>
+        <w:t>.</w:t>
+      </w:r>
+    </w:p>
+    <w:p>
+      <w:pPr>
+        <w:spacing w:after="0" w:line="240" w:lineRule="auto"/>
+        <w:rPr>
+          <w:rFonts w:ascii="Times New Roman" w:hAnsi="Times New Roman" w:cs="Times New Roman"/>
+          <w:sz w:val="22"/>
+          <w:szCs w:val="22"/>
+        </w:rPr>
+      </w:pPr>
+    </w:p>
+    <w:p>
+      <w:pPr>
+        <w:spacing w:after="0" w:line="240" w:lineRule="auto"/>
+        <w:rPr>
+          <w:rFonts w:ascii="Times New Roman" w:hAnsi="Times New Roman" w:cs="Times New Roman"/>
+          <w:sz w:val="22"/>
+          <w:szCs w:val="22"/>
+        </w:rPr>
+      </w:pPr>
+    </w:p>
+    <w:p>
+      <w:pPr>
+        <w:spacing w:after="0" w:line="240" w:lineRule="auto"/>
+        <w:rPr>
+          <w:rFonts w:ascii="Times New Roman" w:hAnsi="Times New Roman" w:cs="Times New Roman"/>
+          <w:sz w:val="22"/>
+          <w:szCs w:val="22"/>
+        </w:rPr>
+      </w:pPr>
+      <w:r>
+        <w:rPr>
+          <w:rFonts w:ascii="Times New Roman" w:hAnsi="Times New Roman" w:cs="Times New Roman"/>
+          <w:sz w:val="22"/>
+          <w:szCs w:val="22"/>
+        </w:rPr>
+        <w:t>I REQUEST THAT:</w:t>
+      </w:r>
+    </w:p>
+    <w:p>
+      <w:pPr>
+        <w:spacing w:after="0" w:line="240" w:lineRule="auto"/>
+        <w:rPr>
+          <w:rFonts w:ascii="Times New Roman" w:hAnsi="Times New Roman" w:cs="Times New Roman"/>
+          <w:sz w:val="22"/>
+          <w:szCs w:val="22"/>
+        </w:rPr>
+      </w:pPr>
+      <w:r>
+        <w:rPr>
+          <w:rFonts w:ascii="Times New Roman" w:hAnsi="Times New Roman" w:cs="Times New Roman"/>
+          <w:sz w:val="22"/>
+          <w:szCs w:val="22"/>
+        </w:rPr>
+        <w:t>The Court enter my proposed Default Judgment of Divorce</w:t>
+      </w:r>
+      <w:r>
+        <w:rPr>
+          <w:rFonts w:ascii="Times New Roman" w:hAnsi="Times New Roman" w:cs="Times New Roman"/>
+          <w:sz w:val="22"/>
+          <w:szCs w:val="22"/>
+        </w:rPr>
+        <w:t xml:space="preserve"> and Uniform Child Support Order </w:t>
       </w:r>
       <w:r>
         <w:rPr>
@@ -1346,7 +1379,7 @@
           <w:szCs w:val="22"/>
           <w:highlight w:val="yellow"/>
         </w:rPr>
-        <w:t>endif</w:t>
+        <w:t xml:space="preserve">there_are_marital_children </w:t>
       </w:r>
       <w:r>
         <w:rPr>
@@ -1355,7 +1388,15 @@
           <w:szCs w:val="22"/>
           <w:highlight w:val="yellow"/>
         </w:rPr>
-        <w:t xml:space="preserve"> </w:t>
+        <w:t>%}</w:t>
+      </w:r>
+      <w:r>
+        <w:rPr>
+          <w:rFonts w:ascii="Times New Roman" w:hAnsi="Times New Roman" w:cs="Times New Roman"/>
+          <w:sz w:val="22"/>
+          <w:szCs w:val="22"/>
+        </w:rPr>
+        <w:t xml:space="preserve">and Uniform Child Support Order </w:t>
       </w:r>
       <w:r>
         <w:rPr>
@@ -1364,79 +1405,7 @@
           <w:szCs w:val="22"/>
           <w:highlight w:val="yellow"/>
         </w:rPr>
-        <w:t>%}</w:t>
-      </w:r>
-      <w:r>
-        <w:rPr>
-          <w:rFonts w:ascii="Times New Roman" w:hAnsi="Times New Roman" w:cs="Times New Roman"/>
-          <w:sz w:val="22"/>
-          <w:szCs w:val="22"/>
-        </w:rPr>
-        <w:t>.</w:t>
-      </w:r>
-    </w:p>
-    <w:p>
-      <w:pPr>
-        <w:spacing w:after="0" w:line="240" w:lineRule="auto"/>
-        <w:rPr>
-          <w:rFonts w:ascii="Times New Roman" w:hAnsi="Times New Roman" w:cs="Times New Roman"/>
-          <w:sz w:val="22"/>
-          <w:szCs w:val="22"/>
-        </w:rPr>
-      </w:pPr>
-    </w:p>
-    <w:p>
-      <w:pPr>
-        <w:spacing w:after="0" w:line="240" w:lineRule="auto"/>
-        <w:rPr>
-          <w:rFonts w:ascii="Times New Roman" w:hAnsi="Times New Roman" w:cs="Times New Roman"/>
-          <w:sz w:val="22"/>
-          <w:szCs w:val="22"/>
-        </w:rPr>
-      </w:pPr>
-    </w:p>
-    <w:p>
-      <w:pPr>
-        <w:spacing w:after="0" w:line="240" w:lineRule="auto"/>
-        <w:rPr>
-          <w:rFonts w:ascii="Times New Roman" w:hAnsi="Times New Roman" w:cs="Times New Roman"/>
-          <w:sz w:val="22"/>
-          <w:szCs w:val="22"/>
-        </w:rPr>
-      </w:pPr>
-      <w:r>
-        <w:rPr>
-          <w:rFonts w:ascii="Times New Roman" w:hAnsi="Times New Roman" w:cs="Times New Roman"/>
-          <w:sz w:val="22"/>
-          <w:szCs w:val="22"/>
-        </w:rPr>
-        <w:t>I REQUEST THAT:</w:t>
-      </w:r>
-    </w:p>
-    <w:p>
-      <w:pPr>
-        <w:spacing w:after="0" w:line="240" w:lineRule="auto"/>
-        <w:rPr>
-          <w:rFonts w:ascii="Times New Roman" w:hAnsi="Times New Roman" w:cs="Times New Roman"/>
-          <w:sz w:val="22"/>
-          <w:szCs w:val="22"/>
-        </w:rPr>
-      </w:pPr>
-      <w:r>
-        <w:rPr>
-          <w:rFonts w:ascii="Times New Roman" w:hAnsi="Times New Roman" w:cs="Times New Roman"/>
-          <w:sz w:val="22"/>
-          <w:szCs w:val="22"/>
-        </w:rPr>
-        <w:t>The Court enter my proposed Default Judgment of Divorce</w:t>
-      </w:r>
-      <w:r>
-        <w:rPr>
-          <w:rFonts w:ascii="Times New Roman" w:hAnsi="Times New Roman" w:cs="Times New Roman"/>
-          <w:sz w:val="22"/>
-          <w:szCs w:val="22"/>
-        </w:rPr>
-        <w:t xml:space="preserve"> and Uniform Child Support Order </w:t>
+        <w:t xml:space="preserve">{% </w:t>
       </w:r>
       <w:r>
         <w:rPr>
@@ -1445,60 +1414,7 @@
           <w:szCs w:val="22"/>
           <w:highlight w:val="yellow"/>
         </w:rPr>
-        <w:t>{% if children | length &gt; 0</w:t>
-      </w:r>
-      <w:r>
-        <w:rPr>
-          <w:rFonts w:ascii="Times New Roman" w:hAnsi="Times New Roman" w:cs="Times New Roman"/>
-          <w:sz w:val="22"/>
-          <w:szCs w:val="22"/>
-          <w:highlight w:val="yellow"/>
-        </w:rPr>
-        <w:t xml:space="preserve"> </w:t>
-      </w:r>
-      <w:r>
-        <w:rPr>
-          <w:rFonts w:ascii="Times New Roman" w:hAnsi="Times New Roman" w:cs="Times New Roman"/>
-          <w:sz w:val="22"/>
-          <w:szCs w:val="22"/>
-          <w:highlight w:val="yellow"/>
-        </w:rPr>
-        <w:t>%}</w:t>
-      </w:r>
-      <w:r>
-        <w:rPr>
-          <w:rFonts w:ascii="Times New Roman" w:hAnsi="Times New Roman" w:cs="Times New Roman"/>
-          <w:sz w:val="22"/>
-          <w:szCs w:val="22"/>
-        </w:rPr>
-        <w:t xml:space="preserve">and Uniform Child Support Order </w:t>
-      </w:r>
-      <w:r>
-        <w:rPr>
-          <w:rFonts w:ascii="Times New Roman" w:hAnsi="Times New Roman" w:cs="Times New Roman"/>
-          <w:sz w:val="22"/>
-          <w:szCs w:val="22"/>
-          <w:highlight w:val="yellow"/>
-        </w:rPr>
-        <w:t xml:space="preserve">{% </w:t>
-      </w:r>
-      <w:r>
-        <w:rPr>
-          <w:rFonts w:ascii="Times New Roman" w:hAnsi="Times New Roman" w:cs="Times New Roman"/>
-          <w:sz w:val="22"/>
-          <w:szCs w:val="22"/>
-          <w:highlight w:val="yellow"/>
-        </w:rPr>
-        <w:t>endif</w:t>
-      </w:r>
-      <w:r>
-        <w:rPr>
-          <w:rFonts w:ascii="Times New Roman" w:hAnsi="Times New Roman" w:cs="Times New Roman"/>
-          <w:sz w:val="22"/>
-          <w:szCs w:val="22"/>
-          <w:highlight w:val="yellow"/>
-        </w:rPr>
-        <w:t xml:space="preserve"> </w:t>
+        <w:t xml:space="preserve">endif </w:t>
       </w:r>
       <w:r>
         <w:rPr>
@@ -1804,15 +1720,7 @@
           <w:sz w:val="22"/>
           <w:szCs w:val="22"/>
         </w:rPr>
-        <w:t>TIME</w:t>
-      </w:r>
-      <w:r>
-        <w:rPr>
-          <w:rFonts w:ascii="Times New Roman" w:hAnsi="Times New Roman" w:cs="Times New Roman"/>
-          <w:sz w:val="22"/>
-          <w:szCs w:val="22"/>
-        </w:rPr>
-        <w:t>: _____________________</w:t>
+        <w:t>TIME: _____________________</w:t>
       </w:r>
     </w:p>
     <w:p>
@@ -1831,23 +1739,7 @@
           <w:sz w:val="22"/>
           <w:szCs w:val="22"/>
         </w:rPr>
-        <w:t>JUDGE</w:t>
-      </w:r>
-      <w:r>
-        <w:rPr>
-          <w:rFonts w:ascii="Times New Roman" w:hAnsi="Times New Roman" w:cs="Times New Roman"/>
-          <w:sz w:val="22"/>
-          <w:szCs w:val="22"/>
-        </w:rPr>
-        <w:t>: ___________________</w:t>
-      </w:r>
-      <w:r>
-        <w:rPr>
-          <w:rFonts w:ascii="Times New Roman" w:hAnsi="Times New Roman" w:cs="Times New Roman"/>
-          <w:sz w:val="22"/>
-          <w:szCs w:val="22"/>
-        </w:rPr>
-        <w:t>_</w:t>
+        <w:t>JUDGE: ____________________</w:t>
       </w:r>
     </w:p>
     <w:p>
@@ -1866,23 +1758,7 @@
           <w:sz w:val="22"/>
           <w:szCs w:val="22"/>
         </w:rPr>
-        <w:t>PLACE</w:t>
-      </w:r>
-      <w:r>
-        <w:rPr>
-          <w:rFonts w:ascii="Times New Roman" w:hAnsi="Times New Roman" w:cs="Times New Roman"/>
-          <w:sz w:val="22"/>
-          <w:szCs w:val="22"/>
-        </w:rPr>
-        <w:t>: ___________________</w:t>
-      </w:r>
-      <w:r>
-        <w:rPr>
-          <w:rFonts w:ascii="Times New Roman" w:hAnsi="Times New Roman" w:cs="Times New Roman"/>
-          <w:sz w:val="22"/>
-          <w:szCs w:val="22"/>
-        </w:rPr>
-        <w:t>_</w:t>
+        <w:t>PLACE: ____________________</w:t>
       </w:r>
     </w:p>
     <w:p>
@@ -2109,43 +1985,7 @@
           <w:szCs w:val="22"/>
           <w:highlight w:val="magenta"/>
         </w:rPr>
-        <w:t xml:space="preserve">{%p </w:t>
-      </w:r>
-      <w:r>
-        <w:rPr>
-          <w:rFonts w:ascii="Times New Roman" w:hAnsi="Times New Roman" w:cs="Times New Roman"/>
-          <w:sz w:val="22"/>
-          <w:szCs w:val="22"/>
-          <w:highlight w:val="magenta"/>
-        </w:rPr>
-        <w:t>el</w:t>
-      </w:r>
-      <w:r>
-        <w:rPr>
-          <w:rFonts w:ascii="Times New Roman" w:hAnsi="Times New Roman" w:cs="Times New Roman"/>
-          <w:sz w:val="22"/>
-          <w:szCs w:val="22"/>
-          <w:highlight w:val="magenta"/>
-        </w:rPr>
-        <w:t>if case_label == “</w:t>
-      </w:r>
-      <w:r>
-        <w:rPr>
-          <w:rFonts w:ascii="Times New Roman" w:hAnsi="Times New Roman" w:cs="Times New Roman"/>
-          <w:sz w:val="22"/>
-          <w:szCs w:val="22"/>
-          <w:highlight w:val="magenta"/>
-        </w:rPr>
-        <w:t>custody</w:t>
-      </w:r>
-      <w:r>
-        <w:rPr>
-          <w:rFonts w:ascii="Times New Roman" w:hAnsi="Times New Roman" w:cs="Times New Roman"/>
-          <w:sz w:val="22"/>
-          <w:szCs w:val="22"/>
-          <w:highlight w:val="magenta"/>
-        </w:rPr>
-        <w:t>” %}</w:t>
+        <w:t>{%p elif case_label == “custody” %}</w:t>
       </w:r>
     </w:p>
     <w:p>
@@ -2917,31 +2757,7 @@
           <w:sz w:val="22"/>
           <w:szCs w:val="22"/>
         </w:rPr>
-        <w:t>Order Regarding Custody, Parenting Time, and Child Support</w:t>
-      </w:r>
-      <w:r>
-        <w:rPr>
-          <w:rFonts w:ascii="Times New Roman" w:hAnsi="Times New Roman" w:cs="Times New Roman"/>
-          <w:sz w:val="22"/>
-          <w:szCs w:val="22"/>
-        </w:rPr>
-        <w:t xml:space="preserve"> and </w:t>
-      </w:r>
-      <w:r>
-        <w:rPr>
-          <w:rFonts w:ascii="Times New Roman" w:hAnsi="Times New Roman" w:cs="Times New Roman"/>
-          <w:sz w:val="22"/>
-          <w:szCs w:val="22"/>
-        </w:rPr>
-        <w:t>Uniform Child Support Order</w:t>
-      </w:r>
-      <w:r>
-        <w:rPr>
-          <w:rFonts w:ascii="Times New Roman" w:hAnsi="Times New Roman" w:cs="Times New Roman"/>
-          <w:sz w:val="22"/>
-          <w:szCs w:val="22"/>
-        </w:rPr>
-        <w:t xml:space="preserve"> (final)</w:t>
+        <w:t>Order Regarding Custody, Parenting Time, and Child Support and Uniform Child Support Order (final)</w:t>
       </w:r>
       <w:r>
         <w:rPr>
@@ -3094,25 +2910,7 @@
           <w:szCs w:val="22"/>
           <w:highlight w:val="magenta"/>
         </w:rPr>
-        <w:t xml:space="preserve">{%p </w:t>
-      </w:r>
-      <w:r>
-        <w:rPr>
-          <w:rFonts w:ascii="Times New Roman" w:hAnsi="Times New Roman" w:cs="Times New Roman"/>
-          <w:sz w:val="22"/>
-          <w:szCs w:val="22"/>
-          <w:highlight w:val="magenta"/>
-        </w:rPr>
-        <w:t>endif</w:t>
-      </w:r>
-      <w:r>
-        <w:rPr>
-          <w:rFonts w:ascii="Times New Roman" w:hAnsi="Times New Roman" w:cs="Times New Roman"/>
-          <w:sz w:val="22"/>
-          <w:szCs w:val="22"/>
-          <w:highlight w:val="magenta"/>
-        </w:rPr>
-        <w:t xml:space="preserve"> %}</w:t>
+        <w:t>{%p endif %}</w:t>
       </w:r>
     </w:p>
     <w:sectPr>
@@ -4089,6 +3887,7 @@
   <w:style w:type="character" w:default="1" w:styleId="DefaultParagraphFont">
     <w:name w:val="Default Paragraph Font"/>
     <w:uiPriority w:val="1"/>
+    <w:semiHidden/>
     <w:unhideWhenUsed/>
   </w:style>
   <w:style w:type="table" w:default="1" w:styleId="TableNormal">

</xml_diff>

<commit_message>
Refactored conditional Jinja tags with multiple values
</commit_message>
<xml_diff>
--- a/docassemble/MLHDivorceAndCustody/data/templates/notice_of_hearing.docx
+++ b/docassemble/MLHDivorceAndCustody/data/templates/notice_of_hearing.docx
@@ -592,7 +592,25 @@
           <w:szCs w:val="22"/>
           <w:highlight w:val="magenta"/>
         </w:rPr>
-        <w:t>{%p if case_label == “divorce” %}</w:t>
+        <w:t xml:space="preserve">{%p if </w:t>
+      </w:r>
+      <w:r>
+        <w:rPr>
+          <w:rFonts w:ascii="Times New Roman" w:hAnsi="Times New Roman" w:cs="Times New Roman"/>
+          <w:sz w:val="22"/>
+          <w:szCs w:val="22"/>
+          <w:highlight w:val="magenta"/>
+        </w:rPr>
+        <w:t>tool_ID == “divorce_complaint”</w:t>
+      </w:r>
+      <w:r>
+        <w:rPr>
+          <w:rFonts w:ascii="Times New Roman" w:hAnsi="Times New Roman" w:cs="Times New Roman"/>
+          <w:sz w:val="22"/>
+          <w:szCs w:val="22"/>
+          <w:highlight w:val="magenta"/>
+        </w:rPr>
+        <w:t xml:space="preserve"> %}</w:t>
       </w:r>
     </w:p>
     <w:p>
@@ -1985,7 +2003,25 @@
           <w:szCs w:val="22"/>
           <w:highlight w:val="magenta"/>
         </w:rPr>
-        <w:t>{%p elif case_label == “custody” %}</w:t>
+        <w:t xml:space="preserve">{%p elif </w:t>
+      </w:r>
+      <w:r>
+        <w:rPr>
+          <w:rFonts w:ascii="Times New Roman" w:hAnsi="Times New Roman" w:cs="Times New Roman"/>
+          <w:sz w:val="22"/>
+          <w:szCs w:val="22"/>
+          <w:highlight w:val="magenta"/>
+        </w:rPr>
+        <w:t xml:space="preserve">tool_ID == “custody_complaint” </w:t>
+      </w:r>
+      <w:r>
+        <w:rPr>
+          <w:rFonts w:ascii="Times New Roman" w:hAnsi="Times New Roman" w:cs="Times New Roman"/>
+          <w:sz w:val="22"/>
+          <w:szCs w:val="22"/>
+          <w:highlight w:val="magenta"/>
+        </w:rPr>
+        <w:t>%}</w:t>
       </w:r>
     </w:p>
     <w:p>
@@ -2448,15 +2484,6 @@
           <w:highlight w:val="yellow"/>
         </w:rPr>
         <w:t>if ##</w:t>
-      </w:r>
-      <w:r>
-        <w:rPr>
-          <w:rFonts w:ascii="Times New Roman" w:hAnsi="Times New Roman" w:cs="Times New Roman"/>
-          <w:sz w:val="22"/>
-          <w:szCs w:val="22"/>
-          <w:highlight w:val="yellow"/>
-        </w:rPr>
-        <w:t xml:space="preserve"> </w:t>
       </w:r>
       <w:r>
         <w:rPr>

</xml_diff>